<commit_message>
now I have all the different version of texts all generated. Need to merge next
</commit_message>
<xml_diff>
--- a/review_chunks/chunk_0.docx
+++ b/review_chunks/chunk_0.docx
@@ -4,8 +4,6 @@
   <w:body>
     <w:p>
       <w:r>
-        <w:t>```json</w:t>
-        <w:br/>
         <w:t>[</w:t>
         <w:br/>
         <w:t xml:space="preserve">  {</w:t>
@@ -14,13 +12,11 @@
         <w:br/>
         <w:t xml:space="preserve">    "respective_source_sentence": "I. My Early Life",</w:t>
         <w:br/>
-        <w:t xml:space="preserve">    "errors": "The translation is too literal and doesn't flow naturally in Traditional Chinese."</w:t>
+        <w:t xml:space="preserve">    "errors": "Style mismatch: Source text is in a book chapter format, translation is in a formal document format."</w:t>
         <w:br/>
         <w:t xml:space="preserve">  }</w:t>
         <w:br/>
         <w:t>]</w:t>
-        <w:br/>
-        <w:t>```</w:t>
       </w:r>
     </w:p>
     <w:sectPr>

</xml_diff>